<commit_message>
Changed report and some small things in the queries
</commit_message>
<xml_diff>
--- a/Report - template - Assignment 2.docx
+++ b/Report - template - Assignment 2.docx
@@ -14,7 +14,7 @@
     </w:p>
     <w:p>
       <w:pPr>
-        <w:pStyle w:val="Kop1"/>
+        <w:pStyle w:val="Titolo1"/>
         <w:jc w:val="center"/>
       </w:pPr>
       <w:r>
@@ -33,7 +33,7 @@
           <w:rFonts w:ascii="Lato" w:eastAsia="Lato" w:hAnsi="Lato" w:cs="Lato"/>
           <w:sz w:val="24"/>
           <w:szCs w:val="24"/>
-          <w:lang w:val="en-BE"/>
+          <w:lang/>
         </w:rPr>
       </w:pPr>
       <w:r>
@@ -58,7 +58,7 @@
           <w:rFonts w:ascii="Lato" w:eastAsia="Lato" w:hAnsi="Lato" w:cs="Lato"/>
           <w:sz w:val="24"/>
           <w:szCs w:val="24"/>
-          <w:lang w:val="en-BE"/>
+          <w:lang/>
         </w:rPr>
         <w:t>23</w:t>
       </w:r>
@@ -69,7 +69,7 @@
           <w:rFonts w:ascii="Lato" w:eastAsia="Lato" w:hAnsi="Lato" w:cs="Lato"/>
           <w:sz w:val="24"/>
           <w:szCs w:val="24"/>
-          <w:lang w:val="en-BE"/>
+          <w:lang/>
         </w:rPr>
       </w:pPr>
       <w:r>
@@ -94,7 +94,7 @@
           <w:rFonts w:ascii="Lato" w:eastAsia="Lato" w:hAnsi="Lato" w:cs="Lato"/>
           <w:sz w:val="24"/>
           <w:szCs w:val="24"/>
-          <w:lang w:val="en-BE"/>
+          <w:lang/>
         </w:rPr>
         <w:t>Dries Costermans</w:t>
       </w:r>
@@ -103,7 +103,7 @@
           <w:rFonts w:ascii="Lato" w:eastAsia="Lato" w:hAnsi="Lato" w:cs="Lato"/>
           <w:sz w:val="24"/>
           <w:szCs w:val="24"/>
-          <w:lang w:val="en-BE"/>
+          <w:lang/>
         </w:rPr>
         <w:t>,</w:t>
       </w:r>
@@ -112,7 +112,7 @@
           <w:rFonts w:ascii="Lato" w:eastAsia="Lato" w:hAnsi="Lato" w:cs="Lato"/>
           <w:sz w:val="24"/>
           <w:szCs w:val="24"/>
-          <w:lang w:val="en-BE"/>
+          <w:lang/>
         </w:rPr>
         <w:t xml:space="preserve"> Tibo Van den Eede</w:t>
       </w:r>
@@ -121,7 +121,7 @@
           <w:rFonts w:ascii="Lato" w:eastAsia="Lato" w:hAnsi="Lato" w:cs="Lato"/>
           <w:sz w:val="24"/>
           <w:szCs w:val="24"/>
-          <w:lang w:val="en-BE"/>
+          <w:lang/>
         </w:rPr>
         <w:t xml:space="preserve">, </w:t>
       </w:r>
@@ -130,7 +130,7 @@
           <w:rFonts w:ascii="Lato" w:eastAsia="Lato" w:hAnsi="Lato" w:cs="Lato"/>
           <w:sz w:val="24"/>
           <w:szCs w:val="24"/>
-          <w:lang w:val="en-BE"/>
+          <w:lang/>
         </w:rPr>
         <w:t>Marco Zoso</w:t>
       </w:r>
@@ -141,7 +141,7 @@
           <w:rFonts w:ascii="Lato" w:eastAsia="Lato" w:hAnsi="Lato" w:cs="Lato"/>
           <w:sz w:val="24"/>
           <w:szCs w:val="24"/>
-          <w:lang w:val="en-BE"/>
+          <w:lang/>
         </w:rPr>
       </w:pPr>
     </w:p>
@@ -170,15 +170,15 @@
           <w:rFonts w:ascii="Lato" w:eastAsia="Lato" w:hAnsi="Lato" w:cs="Lato"/>
           <w:sz w:val="24"/>
           <w:szCs w:val="24"/>
-          <w:lang w:val="en-BE"/>
-        </w:rPr>
-      </w:pPr>
-      <w:r>
-        <w:rPr>
-          <w:rFonts w:ascii="Lato" w:eastAsia="Lato" w:hAnsi="Lato" w:cs="Lato"/>
-          <w:sz w:val="24"/>
-          <w:szCs w:val="24"/>
-          <w:lang w:val="en-BE"/>
+          <w:lang/>
+        </w:rPr>
+      </w:pPr>
+      <w:r>
+        <w:rPr>
+          <w:rFonts w:ascii="Lato" w:eastAsia="Lato" w:hAnsi="Lato" w:cs="Lato"/>
+          <w:sz w:val="24"/>
+          <w:szCs w:val="24"/>
+          <w:lang/>
         </w:rPr>
         <w:t>In this assignment</w:t>
       </w:r>
@@ -187,7 +187,7 @@
           <w:rFonts w:ascii="Lato" w:eastAsia="Lato" w:hAnsi="Lato" w:cs="Lato"/>
           <w:sz w:val="24"/>
           <w:szCs w:val="24"/>
-          <w:lang w:val="en-BE"/>
+          <w:lang/>
         </w:rPr>
         <w:t>,</w:t>
       </w:r>
@@ -196,7 +196,7 @@
           <w:rFonts w:ascii="Lato" w:eastAsia="Lato" w:hAnsi="Lato" w:cs="Lato"/>
           <w:sz w:val="24"/>
           <w:szCs w:val="24"/>
-          <w:lang w:val="en-BE"/>
+          <w:lang/>
         </w:rPr>
         <w:t xml:space="preserve"> </w:t>
       </w:r>
@@ -205,7 +205,7 @@
           <w:rFonts w:ascii="Lato" w:eastAsia="Lato" w:hAnsi="Lato" w:cs="Lato"/>
           <w:sz w:val="24"/>
           <w:szCs w:val="24"/>
-          <w:lang w:val="en-BE"/>
+          <w:lang/>
         </w:rPr>
         <w:t xml:space="preserve">we </w:t>
       </w:r>
@@ -214,7 +214,7 @@
           <w:rFonts w:ascii="Lato" w:eastAsia="Lato" w:hAnsi="Lato" w:cs="Lato"/>
           <w:sz w:val="24"/>
           <w:szCs w:val="24"/>
-          <w:lang w:val="en-BE"/>
+          <w:lang/>
         </w:rPr>
         <w:t>solve</w:t>
       </w:r>
@@ -223,7 +223,7 @@
           <w:rFonts w:ascii="Lato" w:eastAsia="Lato" w:hAnsi="Lato" w:cs="Lato"/>
           <w:sz w:val="24"/>
           <w:szCs w:val="24"/>
-          <w:lang w:val="en-BE"/>
+          <w:lang/>
         </w:rPr>
         <w:t>d</w:t>
       </w:r>
@@ -232,7 +232,7 @@
           <w:rFonts w:ascii="Lato" w:eastAsia="Lato" w:hAnsi="Lato" w:cs="Lato"/>
           <w:sz w:val="24"/>
           <w:szCs w:val="24"/>
-          <w:lang w:val="en-BE"/>
+          <w:lang/>
         </w:rPr>
         <w:t xml:space="preserve"> some database tasks using the MySQL database (version 8.0.30) and coding in Python.</w:t>
       </w:r>
@@ -243,15 +243,15 @@
           <w:rFonts w:ascii="Lato" w:eastAsia="Lato" w:hAnsi="Lato" w:cs="Lato"/>
           <w:sz w:val="24"/>
           <w:szCs w:val="24"/>
-          <w:lang w:val="en-BE"/>
-        </w:rPr>
-      </w:pPr>
-      <w:r>
-        <w:rPr>
-          <w:rFonts w:ascii="Lato" w:eastAsia="Lato" w:hAnsi="Lato" w:cs="Lato"/>
-          <w:sz w:val="24"/>
-          <w:szCs w:val="24"/>
-          <w:lang w:val="en-BE"/>
+          <w:lang/>
+        </w:rPr>
+      </w:pPr>
+      <w:r>
+        <w:rPr>
+          <w:rFonts w:ascii="Lato" w:eastAsia="Lato" w:hAnsi="Lato" w:cs="Lato"/>
+          <w:sz w:val="24"/>
+          <w:szCs w:val="24"/>
+          <w:lang/>
         </w:rPr>
         <w:t>In the first part of the assignment, we had to set up the database and create tables in MySQL with their attributes. After this, the data had to be inserted into the database.</w:t>
       </w:r>
@@ -262,18 +262,83 @@
           <w:rFonts w:ascii="Lato" w:eastAsia="Lato" w:hAnsi="Lato" w:cs="Lato"/>
           <w:sz w:val="24"/>
           <w:szCs w:val="24"/>
-          <w:lang w:val="en-BE"/>
-        </w:rPr>
-      </w:pPr>
-      <w:r>
-        <w:rPr>
-          <w:rFonts w:ascii="Lato" w:eastAsia="Lato" w:hAnsi="Lato" w:cs="Lato"/>
-          <w:sz w:val="24"/>
-          <w:szCs w:val="24"/>
-          <w:lang w:val="en-BE"/>
-        </w:rPr>
-        <w:t>In the second part of the assignment, the queries were written and executed.</w:t>
-      </w:r>
+          <w:lang w:val="en-US"/>
+        </w:rPr>
+      </w:pPr>
+      <w:r>
+        <w:rPr>
+          <w:rFonts w:ascii="Lato" w:eastAsia="Lato" w:hAnsi="Lato" w:cs="Lato"/>
+          <w:sz w:val="24"/>
+          <w:szCs w:val="24"/>
+          <w:lang/>
+        </w:rPr>
+        <w:t>In the second part</w:t>
+      </w:r>
+      <w:r>
+        <w:rPr>
+          <w:rFonts w:ascii="Lato" w:eastAsia="Lato" w:hAnsi="Lato" w:cs="Lato"/>
+          <w:sz w:val="24"/>
+          <w:szCs w:val="24"/>
+          <w:lang w:val="en-US"/>
+        </w:rPr>
+        <w:t xml:space="preserve"> </w:t>
+      </w:r>
+      <w:r>
+        <w:rPr>
+          <w:rFonts w:ascii="Lato" w:eastAsia="Lato" w:hAnsi="Lato" w:cs="Lato"/>
+          <w:sz w:val="24"/>
+          <w:szCs w:val="24"/>
+          <w:lang/>
+        </w:rPr>
+        <w:t>the queries were written and executed.</w:t>
+      </w:r>
+      <w:r>
+        <w:rPr>
+          <w:rFonts w:ascii="Lato" w:eastAsia="Lato" w:hAnsi="Lato" w:cs="Lato"/>
+          <w:sz w:val="24"/>
+          <w:szCs w:val="24"/>
+          <w:lang w:val="en-US"/>
+        </w:rPr>
+        <w:t xml:space="preserve"> </w:t>
+      </w:r>
+    </w:p>
+    <w:p>
+      <w:pPr>
+        <w:rPr>
+          <w:rFonts w:ascii="Lato" w:eastAsia="Lato" w:hAnsi="Lato" w:cs="Lato"/>
+          <w:sz w:val="24"/>
+          <w:szCs w:val="24"/>
+          <w:lang w:val="en-US"/>
+        </w:rPr>
+      </w:pPr>
+      <w:r>
+        <w:rPr>
+          <w:rFonts w:ascii="Lato" w:eastAsia="Lato" w:hAnsi="Lato" w:cs="Lato"/>
+          <w:sz w:val="24"/>
+          <w:szCs w:val="24"/>
+          <w:lang w:val="en-US"/>
+        </w:rPr>
+        <w:t xml:space="preserve">You can find our git repository in the following link: </w:t>
+      </w:r>
+      <w:r>
+        <w:rPr>
+          <w:rFonts w:ascii="Lato" w:eastAsia="Lato" w:hAnsi="Lato" w:cs="Lato"/>
+          <w:sz w:val="24"/>
+          <w:szCs w:val="24"/>
+          <w:lang w:val="en-US"/>
+        </w:rPr>
+        <w:t>https://github.com/tiboat/tdt4225_assignment2.git</w:t>
+      </w:r>
+    </w:p>
+    <w:p>
+      <w:pPr>
+        <w:rPr>
+          <w:rFonts w:ascii="Lato" w:eastAsia="Lato" w:hAnsi="Lato" w:cs="Lato"/>
+          <w:sz w:val="24"/>
+          <w:szCs w:val="24"/>
+          <w:lang w:val="en-US"/>
+        </w:rPr>
+      </w:pPr>
     </w:p>
     <w:p>
       <w:pPr>
@@ -284,23 +349,13 @@
           <w:szCs w:val="28"/>
         </w:rPr>
       </w:pPr>
-    </w:p>
-    <w:p>
-      <w:pPr>
+      <w:r>
         <w:rPr>
           <w:rFonts w:ascii="Lato" w:eastAsia="Lato" w:hAnsi="Lato" w:cs="Lato"/>
           <w:b/>
           <w:sz w:val="28"/>
           <w:szCs w:val="28"/>
         </w:rPr>
-      </w:pPr>
-      <w:r>
-        <w:rPr>
-          <w:rFonts w:ascii="Lato" w:eastAsia="Lato" w:hAnsi="Lato" w:cs="Lato"/>
-          <w:b/>
-          <w:sz w:val="28"/>
-          <w:szCs w:val="28"/>
-        </w:rPr>
         <w:t>Discussion</w:t>
       </w:r>
     </w:p>
@@ -310,15 +365,15 @@
           <w:rFonts w:ascii="Lato" w:eastAsia="Lato" w:hAnsi="Lato" w:cs="Lato"/>
           <w:sz w:val="24"/>
           <w:szCs w:val="24"/>
-          <w:lang w:val="en-BE"/>
-        </w:rPr>
-      </w:pPr>
-      <w:r>
-        <w:rPr>
-          <w:rFonts w:ascii="Lato" w:eastAsia="Lato" w:hAnsi="Lato" w:cs="Lato"/>
-          <w:sz w:val="24"/>
-          <w:szCs w:val="24"/>
-          <w:lang w:val="en-BE"/>
+          <w:lang w:val="en-US"/>
+        </w:rPr>
+      </w:pPr>
+      <w:r>
+        <w:rPr>
+          <w:rFonts w:ascii="Lato" w:eastAsia="Lato" w:hAnsi="Lato" w:cs="Lato"/>
+          <w:sz w:val="24"/>
+          <w:szCs w:val="24"/>
+          <w:lang/>
         </w:rPr>
         <w:t>We tried to follow the instructions as it was explained on the assignment sheet. We learned that w</w:t>
       </w:r>
@@ -327,16 +382,16 @@
           <w:rFonts w:ascii="Lato" w:eastAsia="Lato" w:hAnsi="Lato" w:cs="Lato"/>
           <w:sz w:val="24"/>
           <w:szCs w:val="24"/>
-          <w:lang w:val="en-BE"/>
-        </w:rPr>
-        <w:t xml:space="preserve">riting your queries in an efficient way and having a </w:t>
-      </w:r>
-      <w:r>
-        <w:rPr>
-          <w:rFonts w:ascii="Lato" w:eastAsia="Lato" w:hAnsi="Lato" w:cs="Lato"/>
-          <w:sz w:val="24"/>
-          <w:szCs w:val="24"/>
-          <w:lang w:val="en-BE"/>
+          <w:lang/>
+        </w:rPr>
+        <w:t xml:space="preserve">riting queries in an efficient way and having a </w:t>
+      </w:r>
+      <w:r>
+        <w:rPr>
+          <w:rFonts w:ascii="Lato" w:eastAsia="Lato" w:hAnsi="Lato" w:cs="Lato"/>
+          <w:sz w:val="24"/>
+          <w:szCs w:val="24"/>
+          <w:lang/>
         </w:rPr>
         <w:t>well-structured</w:t>
       </w:r>
@@ -345,16 +400,34 @@
           <w:rFonts w:ascii="Lato" w:eastAsia="Lato" w:hAnsi="Lato" w:cs="Lato"/>
           <w:sz w:val="24"/>
           <w:szCs w:val="24"/>
-          <w:lang w:val="en-BE"/>
-        </w:rPr>
-        <w:t xml:space="preserve"> database is important when </w:t>
-      </w:r>
-      <w:r>
-        <w:rPr>
-          <w:rFonts w:ascii="Lato" w:eastAsia="Lato" w:hAnsi="Lato" w:cs="Lato"/>
-          <w:sz w:val="24"/>
-          <w:szCs w:val="24"/>
-          <w:lang w:val="en-BE"/>
+          <w:lang/>
+        </w:rPr>
+        <w:t xml:space="preserve"> database is important </w:t>
+      </w:r>
+      <w:r>
+        <w:rPr>
+          <w:rFonts w:ascii="Lato" w:eastAsia="Lato" w:hAnsi="Lato" w:cs="Lato"/>
+          <w:sz w:val="24"/>
+          <w:szCs w:val="24"/>
+          <w:lang w:val="en-US"/>
+        </w:rPr>
+        <w:t xml:space="preserve">especially </w:t>
+      </w:r>
+      <w:r>
+        <w:rPr>
+          <w:rFonts w:ascii="Lato" w:eastAsia="Lato" w:hAnsi="Lato" w:cs="Lato"/>
+          <w:sz w:val="24"/>
+          <w:szCs w:val="24"/>
+          <w:lang/>
+        </w:rPr>
+        <w:t xml:space="preserve">when </w:t>
+      </w:r>
+      <w:r>
+        <w:rPr>
+          <w:rFonts w:ascii="Lato" w:eastAsia="Lato" w:hAnsi="Lato" w:cs="Lato"/>
+          <w:sz w:val="24"/>
+          <w:szCs w:val="24"/>
+          <w:lang/>
         </w:rPr>
         <w:t>the</w:t>
       </w:r>
@@ -363,7 +436,7 @@
           <w:rFonts w:ascii="Lato" w:eastAsia="Lato" w:hAnsi="Lato" w:cs="Lato"/>
           <w:sz w:val="24"/>
           <w:szCs w:val="24"/>
-          <w:lang w:val="en-BE"/>
+          <w:lang/>
         </w:rPr>
         <w:t xml:space="preserve"> database is rather large. As a user</w:t>
       </w:r>
@@ -372,7 +445,7 @@
           <w:rFonts w:ascii="Lato" w:eastAsia="Lato" w:hAnsi="Lato" w:cs="Lato"/>
           <w:sz w:val="24"/>
           <w:szCs w:val="24"/>
-          <w:lang w:val="en-BE"/>
+          <w:lang/>
         </w:rPr>
         <w:t>,</w:t>
       </w:r>
@@ -381,7 +454,7 @@
           <w:rFonts w:ascii="Lato" w:eastAsia="Lato" w:hAnsi="Lato" w:cs="Lato"/>
           <w:sz w:val="24"/>
           <w:szCs w:val="24"/>
-          <w:lang w:val="en-BE"/>
+          <w:lang/>
         </w:rPr>
         <w:t xml:space="preserve"> you don't want to wait </w:t>
       </w:r>
@@ -390,7 +463,7 @@
           <w:rFonts w:ascii="Lato" w:eastAsia="Lato" w:hAnsi="Lato" w:cs="Lato"/>
           <w:sz w:val="24"/>
           <w:szCs w:val="24"/>
-          <w:lang w:val="en-BE"/>
+          <w:lang/>
         </w:rPr>
         <w:t>too long</w:t>
       </w:r>
@@ -399,46 +472,249 @@
           <w:rFonts w:ascii="Lato" w:eastAsia="Lato" w:hAnsi="Lato" w:cs="Lato"/>
           <w:sz w:val="24"/>
           <w:szCs w:val="24"/>
-          <w:lang w:val="en-BE"/>
+          <w:lang/>
         </w:rPr>
         <w:t xml:space="preserve"> if you want to do a simple query.</w:t>
       </w:r>
-    </w:p>
-    <w:p>
-      <w:pPr>
-        <w:rPr>
-          <w:rFonts w:ascii="Lato" w:eastAsia="Lato" w:hAnsi="Lato" w:cs="Lato"/>
-          <w:sz w:val="24"/>
-          <w:szCs w:val="24"/>
-          <w:lang w:val="en-BE"/>
-        </w:rPr>
-      </w:pPr>
-    </w:p>
-    <w:p>
-      <w:pPr>
-        <w:pStyle w:val="Kop1"/>
-        <w:rPr>
-          <w:lang w:val="en-BE"/>
-        </w:rPr>
-      </w:pPr>
-      <w:r>
-        <w:rPr>
-          <w:lang w:val="en-BE"/>
-        </w:rPr>
+      <w:r>
+        <w:rPr>
+          <w:rFonts w:ascii="Lato" w:eastAsia="Lato" w:hAnsi="Lato" w:cs="Lato"/>
+          <w:sz w:val="24"/>
+          <w:szCs w:val="24"/>
+          <w:lang w:val="en-US"/>
+        </w:rPr>
+        <w:t xml:space="preserve"> </w:t>
+      </w:r>
+      <w:r>
+        <w:rPr>
+          <w:rFonts w:ascii="Lato" w:eastAsia="Lato" w:hAnsi="Lato" w:cs="Lato"/>
+          <w:sz w:val="24"/>
+          <w:szCs w:val="24"/>
+          <w:lang w:val="en-US"/>
+        </w:rPr>
+        <w:t>In addition, we improved our SQL skills.</w:t>
+      </w:r>
+    </w:p>
+    <w:p>
+      <w:pPr>
+        <w:rPr>
+          <w:rFonts w:ascii="Lato" w:eastAsia="Lato" w:hAnsi="Lato" w:cs="Lato"/>
+          <w:sz w:val="24"/>
+          <w:szCs w:val="24"/>
+          <w:lang/>
+        </w:rPr>
+      </w:pPr>
+    </w:p>
+    <w:p>
+      <w:pPr>
+        <w:rPr>
+          <w:rFonts w:ascii="Lato" w:eastAsia="Lato" w:hAnsi="Lato" w:cs="Lato"/>
+          <w:sz w:val="24"/>
+          <w:szCs w:val="24"/>
+          <w:lang/>
+        </w:rPr>
+      </w:pPr>
+    </w:p>
+    <w:p>
+      <w:pPr>
+        <w:rPr>
+          <w:rFonts w:ascii="Lato" w:eastAsia="Lato" w:hAnsi="Lato" w:cs="Lato"/>
+          <w:sz w:val="24"/>
+          <w:szCs w:val="24"/>
+          <w:lang/>
+        </w:rPr>
+      </w:pPr>
+    </w:p>
+    <w:p>
+      <w:pPr>
+        <w:rPr>
+          <w:rFonts w:ascii="Lato" w:eastAsia="Lato" w:hAnsi="Lato" w:cs="Lato"/>
+          <w:sz w:val="24"/>
+          <w:szCs w:val="24"/>
+          <w:lang/>
+        </w:rPr>
+      </w:pPr>
+    </w:p>
+    <w:p>
+      <w:pPr>
+        <w:rPr>
+          <w:rFonts w:ascii="Lato" w:eastAsia="Lato" w:hAnsi="Lato" w:cs="Lato"/>
+          <w:sz w:val="24"/>
+          <w:szCs w:val="24"/>
+          <w:lang/>
+        </w:rPr>
+      </w:pPr>
+    </w:p>
+    <w:p>
+      <w:pPr>
+        <w:rPr>
+          <w:rFonts w:ascii="Lato" w:eastAsia="Lato" w:hAnsi="Lato" w:cs="Lato"/>
+          <w:sz w:val="24"/>
+          <w:szCs w:val="24"/>
+          <w:lang/>
+        </w:rPr>
+      </w:pPr>
+    </w:p>
+    <w:p>
+      <w:pPr>
+        <w:rPr>
+          <w:rFonts w:ascii="Lato" w:eastAsia="Lato" w:hAnsi="Lato" w:cs="Lato"/>
+          <w:sz w:val="24"/>
+          <w:szCs w:val="24"/>
+          <w:lang/>
+        </w:rPr>
+      </w:pPr>
+    </w:p>
+    <w:p>
+      <w:pPr>
+        <w:rPr>
+          <w:rFonts w:ascii="Lato" w:eastAsia="Lato" w:hAnsi="Lato" w:cs="Lato"/>
+          <w:sz w:val="24"/>
+          <w:szCs w:val="24"/>
+          <w:lang/>
+        </w:rPr>
+      </w:pPr>
+    </w:p>
+    <w:p>
+      <w:pPr>
+        <w:rPr>
+          <w:rFonts w:ascii="Lato" w:eastAsia="Lato" w:hAnsi="Lato" w:cs="Lato"/>
+          <w:sz w:val="24"/>
+          <w:szCs w:val="24"/>
+          <w:lang/>
+        </w:rPr>
+      </w:pPr>
+    </w:p>
+    <w:p>
+      <w:pPr>
+        <w:rPr>
+          <w:rFonts w:ascii="Lato" w:eastAsia="Lato" w:hAnsi="Lato" w:cs="Lato"/>
+          <w:sz w:val="24"/>
+          <w:szCs w:val="24"/>
+          <w:lang/>
+        </w:rPr>
+      </w:pPr>
+    </w:p>
+    <w:p>
+      <w:pPr>
+        <w:rPr>
+          <w:rFonts w:ascii="Lato" w:eastAsia="Lato" w:hAnsi="Lato" w:cs="Lato"/>
+          <w:sz w:val="24"/>
+          <w:szCs w:val="24"/>
+          <w:lang/>
+        </w:rPr>
+      </w:pPr>
+    </w:p>
+    <w:p>
+      <w:pPr>
+        <w:rPr>
+          <w:rFonts w:ascii="Lato" w:eastAsia="Lato" w:hAnsi="Lato" w:cs="Lato"/>
+          <w:sz w:val="24"/>
+          <w:szCs w:val="24"/>
+          <w:lang/>
+        </w:rPr>
+      </w:pPr>
+    </w:p>
+    <w:p>
+      <w:pPr>
+        <w:rPr>
+          <w:rFonts w:ascii="Lato" w:eastAsia="Lato" w:hAnsi="Lato" w:cs="Lato"/>
+          <w:sz w:val="24"/>
+          <w:szCs w:val="24"/>
+          <w:lang/>
+        </w:rPr>
+      </w:pPr>
+    </w:p>
+    <w:p>
+      <w:pPr>
+        <w:rPr>
+          <w:rFonts w:ascii="Lato" w:eastAsia="Lato" w:hAnsi="Lato" w:cs="Lato"/>
+          <w:sz w:val="24"/>
+          <w:szCs w:val="24"/>
+          <w:lang/>
+        </w:rPr>
+      </w:pPr>
+    </w:p>
+    <w:p>
+      <w:pPr>
+        <w:rPr>
+          <w:rFonts w:ascii="Lato" w:eastAsia="Lato" w:hAnsi="Lato" w:cs="Lato"/>
+          <w:sz w:val="24"/>
+          <w:szCs w:val="24"/>
+          <w:lang/>
+        </w:rPr>
+      </w:pPr>
+    </w:p>
+    <w:p>
+      <w:pPr>
+        <w:pStyle w:val="Titolo1"/>
+        <w:rPr>
+          <w:lang/>
+        </w:rPr>
+      </w:pPr>
+      <w:r>
+        <w:rPr>
+          <w:lang/>
+        </w:rPr>
+        <w:lastRenderedPageBreak/>
         <w:t>Results of queries:</w:t>
       </w:r>
     </w:p>
     <w:p>
       <w:pPr>
-        <w:rPr>
-          <w:rFonts w:ascii="Lato" w:eastAsia="Lato" w:hAnsi="Lato" w:cs="Lato"/>
-          <w:sz w:val="24"/>
-          <w:szCs w:val="24"/>
-        </w:rPr>
-      </w:pPr>
-      <w:r>
-        <w:rPr>
-          <w:rFonts w:ascii="Lato" w:eastAsia="Lato" w:hAnsi="Lato" w:cs="Lato"/>
+        <w:pStyle w:val="Default"/>
+        <w:rPr>
+          <w:sz w:val="23"/>
+          <w:szCs w:val="23"/>
+          <w:lang w:val="en-US"/>
+        </w:rPr>
+      </w:pPr>
+      <w:r>
+        <w:rPr>
+          <w:sz w:val="23"/>
+          <w:szCs w:val="23"/>
+          <w:lang w:val="en-US"/>
+        </w:rPr>
+        <w:t xml:space="preserve">1. How many users, activities and trackpoints are there in the dataset (after it is inserted into the database). </w:t>
+      </w:r>
+    </w:p>
+    <w:p>
+      <w:pPr>
+        <w:pStyle w:val="Default"/>
+        <w:rPr>
+          <w:sz w:val="23"/>
+          <w:szCs w:val="23"/>
+          <w:lang w:val="en-US"/>
+        </w:rPr>
+      </w:pPr>
+      <w:r>
+        <w:rPr>
+          <w:sz w:val="23"/>
+          <w:szCs w:val="23"/>
+          <w:lang w:val="en-US"/>
+        </w:rPr>
+        <w:t>In the dataset there are 182 users, 16048 activities and 9681756 trackpoints.</w:t>
+      </w:r>
+    </w:p>
+    <w:p>
+      <w:pPr>
+        <w:rPr>
+          <w:lang w:val="en-US"/>
+        </w:rPr>
+      </w:pPr>
+    </w:p>
+    <w:p>
+      <w:pPr>
+        <w:rPr>
+          <w:rFonts w:ascii="Lato" w:eastAsia="Lato" w:hAnsi="Lato" w:cs="Lato"/>
+          <w:sz w:val="24"/>
+          <w:szCs w:val="24"/>
+        </w:rPr>
+      </w:pPr>
+      <w:r>
+        <w:rPr>
+          <w:rFonts w:ascii="Lato" w:eastAsia="Lato" w:hAnsi="Lato" w:cs="Lato"/>
+          <w:noProof/>
           <w:sz w:val="24"/>
           <w:szCs w:val="24"/>
         </w:rPr>
@@ -487,9 +763,42 @@
           <w:szCs w:val="24"/>
         </w:rPr>
       </w:pPr>
-      <w:r>
-        <w:rPr>
-          <w:rFonts w:ascii="Lato" w:eastAsia="Lato" w:hAnsi="Lato" w:cs="Lato"/>
+    </w:p>
+    <w:p>
+      <w:pPr>
+        <w:pStyle w:val="Default"/>
+      </w:pPr>
+    </w:p>
+    <w:p>
+      <w:pPr>
+        <w:pStyle w:val="Default"/>
+        <w:rPr>
+          <w:sz w:val="23"/>
+          <w:szCs w:val="23"/>
+          <w:lang w:val="en-US"/>
+        </w:rPr>
+      </w:pPr>
+      <w:r>
+        <w:rPr>
+          <w:sz w:val="23"/>
+          <w:szCs w:val="23"/>
+          <w:lang w:val="en-US"/>
+        </w:rPr>
+        <w:t xml:space="preserve">2. Find the average number of activities per user. </w:t>
+      </w:r>
+    </w:p>
+    <w:p>
+      <w:pPr>
+        <w:rPr>
+          <w:rFonts w:ascii="Lato" w:eastAsia="Lato" w:hAnsi="Lato" w:cs="Lato"/>
+          <w:sz w:val="24"/>
+          <w:szCs w:val="24"/>
+        </w:rPr>
+      </w:pPr>
+      <w:r>
+        <w:rPr>
+          <w:rFonts w:ascii="Lato" w:eastAsia="Lato" w:hAnsi="Lato" w:cs="Lato"/>
+          <w:noProof/>
           <w:sz w:val="24"/>
           <w:szCs w:val="24"/>
         </w:rPr>
@@ -536,16 +845,183 @@
           <w:rFonts w:ascii="Lato" w:eastAsia="Lato" w:hAnsi="Lato" w:cs="Lato"/>
           <w:sz w:val="24"/>
           <w:szCs w:val="24"/>
-          <w:lang w:val="en-BE"/>
-        </w:rPr>
-      </w:pPr>
-      <w:r>
-        <w:rPr>
-          <w:rFonts w:ascii="Lato" w:eastAsia="Lato" w:hAnsi="Lato" w:cs="Lato"/>
-          <w:sz w:val="24"/>
-          <w:szCs w:val="24"/>
-        </w:rPr>
-        <w:lastRenderedPageBreak/>
+        </w:rPr>
+      </w:pPr>
+    </w:p>
+    <w:p>
+      <w:pPr>
+        <w:rPr>
+          <w:rFonts w:ascii="Lato" w:eastAsia="Lato" w:hAnsi="Lato" w:cs="Lato"/>
+          <w:sz w:val="24"/>
+          <w:szCs w:val="24"/>
+        </w:rPr>
+      </w:pPr>
+    </w:p>
+    <w:p>
+      <w:pPr>
+        <w:rPr>
+          <w:rFonts w:ascii="Lato" w:eastAsia="Lato" w:hAnsi="Lato" w:cs="Lato"/>
+          <w:sz w:val="24"/>
+          <w:szCs w:val="24"/>
+        </w:rPr>
+      </w:pPr>
+    </w:p>
+    <w:p>
+      <w:pPr>
+        <w:rPr>
+          <w:rFonts w:ascii="Lato" w:eastAsia="Lato" w:hAnsi="Lato" w:cs="Lato"/>
+          <w:sz w:val="24"/>
+          <w:szCs w:val="24"/>
+        </w:rPr>
+      </w:pPr>
+    </w:p>
+    <w:p>
+      <w:pPr>
+        <w:rPr>
+          <w:rFonts w:ascii="Lato" w:eastAsia="Lato" w:hAnsi="Lato" w:cs="Lato"/>
+          <w:sz w:val="24"/>
+          <w:szCs w:val="24"/>
+        </w:rPr>
+      </w:pPr>
+    </w:p>
+    <w:p>
+      <w:pPr>
+        <w:rPr>
+          <w:rFonts w:ascii="Lato" w:eastAsia="Lato" w:hAnsi="Lato" w:cs="Lato"/>
+          <w:sz w:val="24"/>
+          <w:szCs w:val="24"/>
+        </w:rPr>
+      </w:pPr>
+    </w:p>
+    <w:p>
+      <w:pPr>
+        <w:rPr>
+          <w:rFonts w:ascii="Lato" w:eastAsia="Lato" w:hAnsi="Lato" w:cs="Lato"/>
+          <w:sz w:val="24"/>
+          <w:szCs w:val="24"/>
+        </w:rPr>
+      </w:pPr>
+    </w:p>
+    <w:p>
+      <w:pPr>
+        <w:rPr>
+          <w:rFonts w:ascii="Lato" w:eastAsia="Lato" w:hAnsi="Lato" w:cs="Lato"/>
+          <w:sz w:val="24"/>
+          <w:szCs w:val="24"/>
+        </w:rPr>
+      </w:pPr>
+    </w:p>
+    <w:p>
+      <w:pPr>
+        <w:rPr>
+          <w:rFonts w:ascii="Lato" w:eastAsia="Lato" w:hAnsi="Lato" w:cs="Lato"/>
+          <w:sz w:val="24"/>
+          <w:szCs w:val="24"/>
+        </w:rPr>
+      </w:pPr>
+    </w:p>
+    <w:p>
+      <w:pPr>
+        <w:rPr>
+          <w:rFonts w:ascii="Lato" w:eastAsia="Lato" w:hAnsi="Lato" w:cs="Lato"/>
+          <w:sz w:val="24"/>
+          <w:szCs w:val="24"/>
+        </w:rPr>
+      </w:pPr>
+    </w:p>
+    <w:p>
+      <w:pPr>
+        <w:rPr>
+          <w:rFonts w:ascii="Lato" w:eastAsia="Lato" w:hAnsi="Lato" w:cs="Lato"/>
+          <w:sz w:val="24"/>
+          <w:szCs w:val="24"/>
+        </w:rPr>
+      </w:pPr>
+    </w:p>
+    <w:p>
+      <w:pPr>
+        <w:rPr>
+          <w:rFonts w:ascii="Lato" w:eastAsia="Lato" w:hAnsi="Lato" w:cs="Lato"/>
+          <w:sz w:val="24"/>
+          <w:szCs w:val="24"/>
+        </w:rPr>
+      </w:pPr>
+    </w:p>
+    <w:p>
+      <w:pPr>
+        <w:rPr>
+          <w:rFonts w:ascii="Lato" w:eastAsia="Lato" w:hAnsi="Lato" w:cs="Lato"/>
+          <w:sz w:val="24"/>
+          <w:szCs w:val="24"/>
+        </w:rPr>
+      </w:pPr>
+    </w:p>
+    <w:p>
+      <w:pPr>
+        <w:rPr>
+          <w:rFonts w:ascii="Lato" w:eastAsia="Lato" w:hAnsi="Lato" w:cs="Lato"/>
+          <w:sz w:val="24"/>
+          <w:szCs w:val="24"/>
+        </w:rPr>
+      </w:pPr>
+    </w:p>
+    <w:p>
+      <w:pPr>
+        <w:rPr>
+          <w:rFonts w:ascii="Lato" w:eastAsia="Lato" w:hAnsi="Lato" w:cs="Lato"/>
+          <w:sz w:val="24"/>
+          <w:szCs w:val="24"/>
+        </w:rPr>
+      </w:pPr>
+    </w:p>
+    <w:p>
+      <w:pPr>
+        <w:rPr>
+          <w:rFonts w:ascii="Lato" w:eastAsia="Lato" w:hAnsi="Lato" w:cs="Lato"/>
+          <w:sz w:val="24"/>
+          <w:szCs w:val="24"/>
+        </w:rPr>
+      </w:pPr>
+    </w:p>
+    <w:p>
+      <w:pPr>
+        <w:pStyle w:val="Default"/>
+      </w:pPr>
+    </w:p>
+    <w:p>
+      <w:pPr>
+        <w:pStyle w:val="Default"/>
+        <w:rPr>
+          <w:sz w:val="23"/>
+          <w:szCs w:val="23"/>
+          <w:lang w:val="en-US"/>
+        </w:rPr>
+      </w:pPr>
+      <w:r>
+        <w:rPr>
+          <w:sz w:val="23"/>
+          <w:szCs w:val="23"/>
+          <w:lang w:val="en-US"/>
+        </w:rPr>
+        <w:t xml:space="preserve">3. Find the top 20 users with the highest number of activities. </w:t>
+      </w:r>
+    </w:p>
+    <w:p>
+      <w:pPr>
+        <w:rPr>
+          <w:rFonts w:ascii="Lato" w:eastAsia="Lato" w:hAnsi="Lato" w:cs="Lato"/>
+          <w:sz w:val="24"/>
+          <w:szCs w:val="24"/>
+          <w:lang/>
+        </w:rPr>
+      </w:pPr>
+      <w:r>
+        <w:rPr>
+          <w:rFonts w:ascii="Lato" w:eastAsia="Lato" w:hAnsi="Lato" w:cs="Lato"/>
+          <w:noProof/>
+          <w:sz w:val="24"/>
+          <w:szCs w:val="24"/>
+        </w:rPr>
         <w:drawing>
           <wp:inline distT="0" distB="0" distL="0" distR="0" wp14:anchorId="552574D7" wp14:editId="19004023">
             <wp:extent cx="1714739" cy="5515745"/>
@@ -589,15 +1065,170 @@
           <w:rFonts w:ascii="Lato" w:eastAsia="Lato" w:hAnsi="Lato" w:cs="Lato"/>
           <w:sz w:val="24"/>
           <w:szCs w:val="24"/>
-        </w:rPr>
-      </w:pPr>
-      <w:r>
-        <w:rPr>
-          <w:rFonts w:ascii="Lato" w:eastAsia="Lato" w:hAnsi="Lato" w:cs="Lato"/>
-          <w:sz w:val="24"/>
-          <w:szCs w:val="24"/>
-        </w:rPr>
-        <w:lastRenderedPageBreak/>
+          <w:lang/>
+        </w:rPr>
+      </w:pPr>
+    </w:p>
+    <w:p>
+      <w:pPr>
+        <w:rPr>
+          <w:rFonts w:ascii="Lato" w:eastAsia="Lato" w:hAnsi="Lato" w:cs="Lato"/>
+          <w:sz w:val="24"/>
+          <w:szCs w:val="24"/>
+          <w:lang/>
+        </w:rPr>
+      </w:pPr>
+    </w:p>
+    <w:p>
+      <w:pPr>
+        <w:rPr>
+          <w:rFonts w:ascii="Lato" w:eastAsia="Lato" w:hAnsi="Lato" w:cs="Lato"/>
+          <w:sz w:val="24"/>
+          <w:szCs w:val="24"/>
+          <w:lang/>
+        </w:rPr>
+      </w:pPr>
+    </w:p>
+    <w:p>
+      <w:pPr>
+        <w:rPr>
+          <w:rFonts w:ascii="Lato" w:eastAsia="Lato" w:hAnsi="Lato" w:cs="Lato"/>
+          <w:sz w:val="24"/>
+          <w:szCs w:val="24"/>
+          <w:lang/>
+        </w:rPr>
+      </w:pPr>
+    </w:p>
+    <w:p>
+      <w:pPr>
+        <w:rPr>
+          <w:rFonts w:ascii="Lato" w:eastAsia="Lato" w:hAnsi="Lato" w:cs="Lato"/>
+          <w:sz w:val="24"/>
+          <w:szCs w:val="24"/>
+          <w:lang/>
+        </w:rPr>
+      </w:pPr>
+    </w:p>
+    <w:p>
+      <w:pPr>
+        <w:rPr>
+          <w:rFonts w:ascii="Lato" w:eastAsia="Lato" w:hAnsi="Lato" w:cs="Lato"/>
+          <w:sz w:val="24"/>
+          <w:szCs w:val="24"/>
+          <w:lang/>
+        </w:rPr>
+      </w:pPr>
+    </w:p>
+    <w:p>
+      <w:pPr>
+        <w:rPr>
+          <w:rFonts w:ascii="Lato" w:eastAsia="Lato" w:hAnsi="Lato" w:cs="Lato"/>
+          <w:sz w:val="24"/>
+          <w:szCs w:val="24"/>
+          <w:lang/>
+        </w:rPr>
+      </w:pPr>
+    </w:p>
+    <w:p>
+      <w:pPr>
+        <w:rPr>
+          <w:rFonts w:ascii="Lato" w:eastAsia="Lato" w:hAnsi="Lato" w:cs="Lato"/>
+          <w:sz w:val="24"/>
+          <w:szCs w:val="24"/>
+          <w:lang/>
+        </w:rPr>
+      </w:pPr>
+    </w:p>
+    <w:p>
+      <w:pPr>
+        <w:rPr>
+          <w:rFonts w:ascii="Lato" w:eastAsia="Lato" w:hAnsi="Lato" w:cs="Lato"/>
+          <w:sz w:val="24"/>
+          <w:szCs w:val="24"/>
+          <w:lang/>
+        </w:rPr>
+      </w:pPr>
+    </w:p>
+    <w:p>
+      <w:pPr>
+        <w:rPr>
+          <w:rFonts w:ascii="Lato" w:eastAsia="Lato" w:hAnsi="Lato" w:cs="Lato"/>
+          <w:sz w:val="24"/>
+          <w:szCs w:val="24"/>
+          <w:lang/>
+        </w:rPr>
+      </w:pPr>
+    </w:p>
+    <w:p>
+      <w:pPr>
+        <w:rPr>
+          <w:rFonts w:ascii="Lato" w:eastAsia="Lato" w:hAnsi="Lato" w:cs="Lato"/>
+          <w:sz w:val="24"/>
+          <w:szCs w:val="24"/>
+          <w:lang/>
+        </w:rPr>
+      </w:pPr>
+    </w:p>
+    <w:p>
+      <w:pPr>
+        <w:rPr>
+          <w:rFonts w:ascii="Lato" w:eastAsia="Lato" w:hAnsi="Lato" w:cs="Lato"/>
+          <w:sz w:val="24"/>
+          <w:szCs w:val="24"/>
+          <w:lang/>
+        </w:rPr>
+      </w:pPr>
+    </w:p>
+    <w:p>
+      <w:pPr>
+        <w:rPr>
+          <w:rFonts w:ascii="Lato" w:eastAsia="Lato" w:hAnsi="Lato" w:cs="Lato"/>
+          <w:sz w:val="24"/>
+          <w:szCs w:val="24"/>
+          <w:lang/>
+        </w:rPr>
+      </w:pPr>
+    </w:p>
+    <w:p>
+      <w:pPr>
+        <w:rPr>
+          <w:rFonts w:ascii="Lato" w:eastAsia="Lato" w:hAnsi="Lato" w:cs="Lato"/>
+          <w:sz w:val="24"/>
+          <w:szCs w:val="24"/>
+          <w:lang/>
+        </w:rPr>
+      </w:pPr>
+    </w:p>
+    <w:p>
+      <w:pPr>
+        <w:pStyle w:val="Default"/>
+        <w:rPr>
+          <w:sz w:val="23"/>
+          <w:szCs w:val="23"/>
+          <w:lang w:val="en-US"/>
+        </w:rPr>
+      </w:pPr>
+      <w:r>
+        <w:rPr>
+          <w:sz w:val="23"/>
+          <w:szCs w:val="23"/>
+          <w:lang w:val="en-US"/>
+        </w:rPr>
+        <w:t xml:space="preserve">4. Find all users who have taken a taxi. </w:t>
+      </w:r>
+    </w:p>
+    <w:p>
+      <w:pPr>
+        <w:pStyle w:val="Default"/>
+        <w:rPr>
+          <w:rFonts w:eastAsia="Lato"/>
+        </w:rPr>
+      </w:pPr>
+      <w:r>
+        <w:rPr>
+          <w:rFonts w:eastAsia="Lato"/>
+          <w:noProof/>
+        </w:rPr>
         <w:drawing>
           <wp:inline distT="0" distB="0" distL="0" distR="0" wp14:anchorId="6D5BCB85" wp14:editId="759BA07A">
             <wp:extent cx="1276528" cy="3096057"/>
@@ -637,15 +1268,39 @@
     </w:p>
     <w:p>
       <w:pPr>
-        <w:rPr>
-          <w:rFonts w:ascii="Lato" w:eastAsia="Lato" w:hAnsi="Lato" w:cs="Lato"/>
-          <w:sz w:val="24"/>
-          <w:szCs w:val="24"/>
-        </w:rPr>
-      </w:pPr>
-      <w:r>
-        <w:rPr>
-          <w:rFonts w:ascii="Lato" w:eastAsia="Lato" w:hAnsi="Lato" w:cs="Lato"/>
+        <w:pStyle w:val="Default"/>
+      </w:pPr>
+    </w:p>
+    <w:p>
+      <w:pPr>
+        <w:pStyle w:val="Default"/>
+        <w:rPr>
+          <w:sz w:val="23"/>
+          <w:szCs w:val="23"/>
+          <w:lang w:val="en-US"/>
+        </w:rPr>
+      </w:pPr>
+      <w:r>
+        <w:rPr>
+          <w:sz w:val="23"/>
+          <w:szCs w:val="23"/>
+          <w:lang w:val="en-US"/>
+        </w:rPr>
+        <w:t xml:space="preserve">5. Find all types of transportation modes and count how many activities that are tagged with these transportation mode labels. Do not count the rows where the mode is null. </w:t>
+      </w:r>
+    </w:p>
+    <w:p>
+      <w:pPr>
+        <w:rPr>
+          <w:rFonts w:ascii="Lato" w:eastAsia="Lato" w:hAnsi="Lato" w:cs="Lato"/>
+          <w:sz w:val="24"/>
+          <w:szCs w:val="24"/>
+        </w:rPr>
+      </w:pPr>
+      <w:r>
+        <w:rPr>
+          <w:rFonts w:ascii="Lato" w:eastAsia="Lato" w:hAnsi="Lato" w:cs="Lato"/>
+          <w:noProof/>
           <w:sz w:val="24"/>
           <w:szCs w:val="24"/>
         </w:rPr>
@@ -694,9 +1349,134 @@
           <w:szCs w:val="24"/>
         </w:rPr>
       </w:pPr>
-      <w:r>
-        <w:rPr>
-          <w:rFonts w:ascii="Lato" w:eastAsia="Lato" w:hAnsi="Lato" w:cs="Lato"/>
+    </w:p>
+    <w:p>
+      <w:pPr>
+        <w:rPr>
+          <w:rFonts w:ascii="Lato" w:eastAsia="Lato" w:hAnsi="Lato" w:cs="Lato"/>
+          <w:sz w:val="24"/>
+          <w:szCs w:val="24"/>
+        </w:rPr>
+      </w:pPr>
+    </w:p>
+    <w:p>
+      <w:pPr>
+        <w:rPr>
+          <w:rFonts w:ascii="Lato" w:eastAsia="Lato" w:hAnsi="Lato" w:cs="Lato"/>
+          <w:sz w:val="24"/>
+          <w:szCs w:val="24"/>
+        </w:rPr>
+      </w:pPr>
+    </w:p>
+    <w:p>
+      <w:pPr>
+        <w:rPr>
+          <w:rFonts w:ascii="Lato" w:eastAsia="Lato" w:hAnsi="Lato" w:cs="Lato"/>
+          <w:sz w:val="24"/>
+          <w:szCs w:val="24"/>
+        </w:rPr>
+      </w:pPr>
+    </w:p>
+    <w:p>
+      <w:pPr>
+        <w:rPr>
+          <w:rFonts w:ascii="Lato" w:eastAsia="Lato" w:hAnsi="Lato" w:cs="Lato"/>
+          <w:sz w:val="24"/>
+          <w:szCs w:val="24"/>
+        </w:rPr>
+      </w:pPr>
+    </w:p>
+    <w:p>
+      <w:pPr>
+        <w:rPr>
+          <w:rFonts w:ascii="Lato" w:eastAsia="Lato" w:hAnsi="Lato" w:cs="Lato"/>
+          <w:sz w:val="24"/>
+          <w:szCs w:val="24"/>
+        </w:rPr>
+      </w:pPr>
+    </w:p>
+    <w:p>
+      <w:pPr>
+        <w:rPr>
+          <w:rFonts w:ascii="Lato" w:eastAsia="Lato" w:hAnsi="Lato" w:cs="Lato"/>
+          <w:sz w:val="24"/>
+          <w:szCs w:val="24"/>
+        </w:rPr>
+      </w:pPr>
+    </w:p>
+    <w:p>
+      <w:pPr>
+        <w:pStyle w:val="Default"/>
+      </w:pPr>
+    </w:p>
+    <w:p>
+      <w:pPr>
+        <w:pStyle w:val="Default"/>
+        <w:rPr>
+          <w:sz w:val="23"/>
+          <w:szCs w:val="23"/>
+          <w:lang w:val="en-US"/>
+        </w:rPr>
+      </w:pPr>
+      <w:r>
+        <w:rPr>
+          <w:sz w:val="23"/>
+          <w:szCs w:val="23"/>
+          <w:lang w:val="en-US"/>
+        </w:rPr>
+        <w:t xml:space="preserve">6. a) Find the year with the most activities. </w:t>
+      </w:r>
+    </w:p>
+    <w:p>
+      <w:pPr>
+        <w:rPr>
+          <w:sz w:val="23"/>
+          <w:szCs w:val="23"/>
+        </w:rPr>
+      </w:pPr>
+      <w:r>
+        <w:rPr>
+          <w:sz w:val="23"/>
+          <w:szCs w:val="23"/>
+        </w:rPr>
+        <w:t>b) Is this also the year with most recorded hours?</w:t>
+      </w:r>
+      <w:r>
+        <w:rPr>
+          <w:sz w:val="23"/>
+          <w:szCs w:val="23"/>
+        </w:rPr>
+        <w:t xml:space="preserve"> </w:t>
+      </w:r>
+    </w:p>
+    <w:p>
+      <w:pPr>
+        <w:rPr>
+          <w:rFonts w:ascii="Lato" w:eastAsia="Lato" w:hAnsi="Lato" w:cs="Lato"/>
+          <w:sz w:val="24"/>
+          <w:szCs w:val="24"/>
+        </w:rPr>
+      </w:pPr>
+      <w:r>
+        <w:rPr>
+          <w:sz w:val="23"/>
+          <w:szCs w:val="23"/>
+        </w:rPr>
+        <w:t>No, while 2008 has the most activities, 2009 has the mos recorder hours.</w:t>
+      </w:r>
+    </w:p>
+    <w:p>
+      <w:pPr>
+        <w:rPr>
+          <w:rFonts w:ascii="Lato" w:eastAsia="Lato" w:hAnsi="Lato" w:cs="Lato"/>
+          <w:sz w:val="24"/>
+          <w:szCs w:val="24"/>
+        </w:rPr>
+      </w:pPr>
+      <w:r>
+        <w:rPr>
+          <w:rFonts w:ascii="Lato" w:eastAsia="Lato" w:hAnsi="Lato" w:cs="Lato"/>
+          <w:noProof/>
           <w:sz w:val="24"/>
           <w:szCs w:val="24"/>
         </w:rPr>
@@ -739,15 +1519,39 @@
     </w:p>
     <w:p>
       <w:pPr>
-        <w:rPr>
-          <w:rFonts w:ascii="Lato" w:eastAsia="Lato" w:hAnsi="Lato" w:cs="Lato"/>
-          <w:sz w:val="24"/>
-          <w:szCs w:val="24"/>
-        </w:rPr>
-      </w:pPr>
-      <w:r>
-        <w:rPr>
-          <w:rFonts w:ascii="Lato" w:eastAsia="Lato" w:hAnsi="Lato" w:cs="Lato"/>
+        <w:pStyle w:val="Default"/>
+      </w:pPr>
+    </w:p>
+    <w:p>
+      <w:pPr>
+        <w:pStyle w:val="Default"/>
+        <w:rPr>
+          <w:sz w:val="23"/>
+          <w:szCs w:val="23"/>
+          <w:lang w:val="en-US"/>
+        </w:rPr>
+      </w:pPr>
+      <w:r>
+        <w:rPr>
+          <w:sz w:val="23"/>
+          <w:szCs w:val="23"/>
+          <w:lang w:val="en-US"/>
+        </w:rPr>
+        <w:t xml:space="preserve">7. Find the total distance (in km) walked in 2008, by user with id=112. </w:t>
+      </w:r>
+    </w:p>
+    <w:p>
+      <w:pPr>
+        <w:rPr>
+          <w:rFonts w:ascii="Lato" w:eastAsia="Lato" w:hAnsi="Lato" w:cs="Lato"/>
+          <w:sz w:val="24"/>
+          <w:szCs w:val="24"/>
+        </w:rPr>
+      </w:pPr>
+      <w:r>
+        <w:rPr>
+          <w:rFonts w:ascii="Lato" w:eastAsia="Lato" w:hAnsi="Lato" w:cs="Lato"/>
+          <w:noProof/>
           <w:sz w:val="24"/>
           <w:szCs w:val="24"/>
         </w:rPr>
@@ -790,19 +1594,117 @@
     </w:p>
     <w:p>
       <w:pPr>
-        <w:rPr>
-          <w:rFonts w:ascii="Lato" w:eastAsia="Lato" w:hAnsi="Lato" w:cs="Lato"/>
-          <w:sz w:val="24"/>
-          <w:szCs w:val="24"/>
-        </w:rPr>
-      </w:pPr>
-      <w:r>
-        <w:rPr>
-          <w:rFonts w:ascii="Lato" w:eastAsia="Lato" w:hAnsi="Lato" w:cs="Lato"/>
-          <w:sz w:val="24"/>
-          <w:szCs w:val="24"/>
-        </w:rPr>
-        <w:lastRenderedPageBreak/>
+        <w:pStyle w:val="Default"/>
+      </w:pPr>
+    </w:p>
+    <w:p>
+      <w:pPr>
+        <w:pStyle w:val="Default"/>
+        <w:rPr>
+          <w:sz w:val="23"/>
+          <w:szCs w:val="23"/>
+          <w:lang w:val="en-US"/>
+        </w:rPr>
+      </w:pPr>
+      <w:r>
+        <w:rPr>
+          <w:sz w:val="23"/>
+          <w:szCs w:val="23"/>
+          <w:lang w:val="en-US"/>
+        </w:rPr>
+        <w:t xml:space="preserve">8. Find the top 20 users who have gained the most altitude meters. </w:t>
+      </w:r>
+    </w:p>
+    <w:p>
+      <w:pPr>
+        <w:pStyle w:val="Default"/>
+        <w:rPr>
+          <w:sz w:val="23"/>
+          <w:szCs w:val="23"/>
+          <w:lang w:val="en-US"/>
+        </w:rPr>
+      </w:pPr>
+      <w:r>
+        <w:rPr>
+          <w:sz w:val="23"/>
+          <w:szCs w:val="23"/>
+          <w:lang w:val="en-US"/>
+        </w:rPr>
+        <w:drawing>
+          <wp:inline distT="0" distB="0" distL="0" distR="0" wp14:anchorId="0811E5CA" wp14:editId="31A91CE6">
+            <wp:extent cx="2203563" cy="4800847"/>
+            <wp:effectExtent l="0" t="0" r="6350" b="0"/>
+            <wp:docPr id="2" name="Immagine 2" descr="Immagine che contiene tavolo&#10;&#10;Descrizione generata automaticamente"/>
+            <wp:cNvGraphicFramePr>
+              <a:graphicFrameLocks xmlns:a="http://schemas.openxmlformats.org/drawingml/2006/main" noChangeAspect="1"/>
+            </wp:cNvGraphicFramePr>
+            <a:graphic xmlns:a="http://schemas.openxmlformats.org/drawingml/2006/main">
+              <a:graphicData uri="http://schemas.openxmlformats.org/drawingml/2006/picture">
+                <pic:pic xmlns:pic="http://schemas.openxmlformats.org/drawingml/2006/picture">
+                  <pic:nvPicPr>
+                    <pic:cNvPr id="2" name="Immagine 2" descr="Immagine che contiene tavolo&#10;&#10;Descrizione generata automaticamente"/>
+                    <pic:cNvPicPr/>
+                  </pic:nvPicPr>
+                  <pic:blipFill>
+                    <a:blip r:embed="rId13"/>
+                    <a:stretch>
+                      <a:fillRect/>
+                    </a:stretch>
+                  </pic:blipFill>
+                  <pic:spPr>
+                    <a:xfrm>
+                      <a:off x="0" y="0"/>
+                      <a:ext cx="2203563" cy="4800847"/>
+                    </a:xfrm>
+                    <a:prstGeom prst="rect">
+                      <a:avLst/>
+                    </a:prstGeom>
+                  </pic:spPr>
+                </pic:pic>
+              </a:graphicData>
+            </a:graphic>
+          </wp:inline>
+        </w:drawing>
+      </w:r>
+    </w:p>
+    <w:p>
+      <w:pPr>
+        <w:pStyle w:val="Default"/>
+      </w:pPr>
+    </w:p>
+    <w:p>
+      <w:pPr>
+        <w:pStyle w:val="Default"/>
+        <w:rPr>
+          <w:sz w:val="23"/>
+          <w:szCs w:val="23"/>
+          <w:lang w:val="en-US"/>
+        </w:rPr>
+      </w:pPr>
+      <w:r>
+        <w:rPr>
+          <w:sz w:val="23"/>
+          <w:szCs w:val="23"/>
+          <w:lang w:val="en-US"/>
+        </w:rPr>
+        <w:t xml:space="preserve">9. Find all users who have invalid activities, and the number of invalid activities per user </w:t>
+      </w:r>
+    </w:p>
+    <w:p>
+      <w:pPr>
+        <w:rPr>
+          <w:rFonts w:ascii="Lato" w:eastAsia="Lato" w:hAnsi="Lato" w:cs="Lato"/>
+          <w:sz w:val="24"/>
+          <w:szCs w:val="24"/>
+        </w:rPr>
+      </w:pPr>
+      <w:r>
+        <w:rPr>
+          <w:rFonts w:ascii="Lato" w:eastAsia="Lato" w:hAnsi="Lato" w:cs="Lato"/>
+          <w:noProof/>
+          <w:sz w:val="24"/>
+          <w:szCs w:val="24"/>
+        </w:rPr>
         <w:drawing>
           <wp:inline distT="0" distB="0" distL="0" distR="0" wp14:anchorId="16932999" wp14:editId="26AFA155">
             <wp:extent cx="3534268" cy="7392432"/>
@@ -819,7 +1721,7 @@
                     <pic:cNvPicPr/>
                   </pic:nvPicPr>
                   <pic:blipFill>
-                    <a:blip r:embed="rId13"/>
+                    <a:blip r:embed="rId14"/>
                     <a:stretch>
                       <a:fillRect/>
                     </a:stretch>
@@ -851,6 +1753,7 @@
       <w:r>
         <w:rPr>
           <w:rFonts w:ascii="Lato" w:eastAsia="Lato" w:hAnsi="Lato" w:cs="Lato"/>
+          <w:noProof/>
           <w:sz w:val="24"/>
           <w:szCs w:val="24"/>
         </w:rPr>
@@ -871,7 +1774,7 @@
                     <pic:cNvPicPr/>
                   </pic:nvPicPr>
                   <pic:blipFill>
-                    <a:blip r:embed="rId14"/>
+                    <a:blip r:embed="rId15"/>
                     <a:stretch>
                       <a:fillRect/>
                     </a:stretch>
@@ -903,6 +1806,7 @@
       <w:r>
         <w:rPr>
           <w:rFonts w:ascii="Lato" w:eastAsia="Lato" w:hAnsi="Lato" w:cs="Lato"/>
+          <w:noProof/>
           <w:sz w:val="24"/>
           <w:szCs w:val="24"/>
         </w:rPr>
@@ -923,7 +1827,7 @@
                     <pic:cNvPicPr/>
                   </pic:nvPicPr>
                   <pic:blipFill>
-                    <a:blip r:embed="rId15"/>
+                    <a:blip r:embed="rId16"/>
                     <a:stretch>
                       <a:fillRect/>
                     </a:stretch>
@@ -955,6 +1859,7 @@
       <w:r>
         <w:rPr>
           <w:rFonts w:ascii="Lato" w:eastAsia="Lato" w:hAnsi="Lato" w:cs="Lato"/>
+          <w:noProof/>
           <w:sz w:val="24"/>
           <w:szCs w:val="24"/>
         </w:rPr>
@@ -975,7 +1880,7 @@
                     <pic:cNvPicPr/>
                   </pic:nvPicPr>
                   <pic:blipFill>
-                    <a:blip r:embed="rId16"/>
+                    <a:blip r:embed="rId17"/>
                     <a:stretch>
                       <a:fillRect/>
                     </a:stretch>
@@ -1007,6 +1912,7 @@
       <w:r>
         <w:rPr>
           <w:rFonts w:ascii="Lato" w:eastAsia="Lato" w:hAnsi="Lato" w:cs="Lato"/>
+          <w:noProof/>
           <w:sz w:val="24"/>
           <w:szCs w:val="24"/>
         </w:rPr>
@@ -1027,7 +1933,7 @@
                     <pic:cNvPicPr/>
                   </pic:nvPicPr>
                   <pic:blipFill>
-                    <a:blip r:embed="rId17"/>
+                    <a:blip r:embed="rId18"/>
                     <a:stretch>
                       <a:fillRect/>
                     </a:stretch>
@@ -1059,6 +1965,7 @@
       <w:r>
         <w:rPr>
           <w:rFonts w:ascii="Lato" w:eastAsia="Lato" w:hAnsi="Lato" w:cs="Lato"/>
+          <w:noProof/>
           <w:sz w:val="24"/>
           <w:szCs w:val="24"/>
         </w:rPr>
@@ -1079,7 +1986,7 @@
                     <pic:cNvPicPr/>
                   </pic:nvPicPr>
                   <pic:blipFill>
-                    <a:blip r:embed="rId18"/>
+                    <a:blip r:embed="rId19"/>
                     <a:stretch>
                       <a:fillRect/>
                     </a:stretch>
@@ -1111,15 +2018,39 @@
     </w:p>
     <w:p>
       <w:pPr>
-        <w:rPr>
-          <w:rFonts w:ascii="Lato" w:eastAsia="Lato" w:hAnsi="Lato" w:cs="Lato"/>
-          <w:sz w:val="24"/>
-          <w:szCs w:val="24"/>
-        </w:rPr>
-      </w:pPr>
-      <w:r>
-        <w:rPr>
-          <w:rFonts w:ascii="Lato" w:eastAsia="Lato" w:hAnsi="Lato" w:cs="Lato"/>
+        <w:pStyle w:val="Default"/>
+      </w:pPr>
+    </w:p>
+    <w:p>
+      <w:pPr>
+        <w:pStyle w:val="Default"/>
+        <w:rPr>
+          <w:sz w:val="23"/>
+          <w:szCs w:val="23"/>
+          <w:lang w:val="en-US"/>
+        </w:rPr>
+      </w:pPr>
+      <w:r>
+        <w:rPr>
+          <w:sz w:val="23"/>
+          <w:szCs w:val="23"/>
+          <w:lang w:val="en-US"/>
+        </w:rPr>
+        <w:t xml:space="preserve">10. Find the users who have tracked an activity in the Forbidden City of Beijing. </w:t>
+      </w:r>
+    </w:p>
+    <w:p>
+      <w:pPr>
+        <w:rPr>
+          <w:rFonts w:ascii="Lato" w:eastAsia="Lato" w:hAnsi="Lato" w:cs="Lato"/>
+          <w:sz w:val="24"/>
+          <w:szCs w:val="24"/>
+        </w:rPr>
+      </w:pPr>
+      <w:r>
+        <w:rPr>
+          <w:rFonts w:ascii="Lato" w:eastAsia="Lato" w:hAnsi="Lato" w:cs="Lato"/>
+          <w:noProof/>
           <w:sz w:val="24"/>
           <w:szCs w:val="24"/>
         </w:rPr>
@@ -1139,7 +2070,7 @@
                     <pic:cNvPicPr/>
                   </pic:nvPicPr>
                   <pic:blipFill>
-                    <a:blip r:embed="rId19"/>
+                    <a:blip r:embed="rId20"/>
                     <a:stretch>
                       <a:fillRect/>
                     </a:stretch>
@@ -1162,19 +2093,183 @@
     </w:p>
     <w:p>
       <w:pPr>
-        <w:rPr>
-          <w:rFonts w:ascii="Lato" w:eastAsia="Lato" w:hAnsi="Lato" w:cs="Lato"/>
-          <w:sz w:val="24"/>
-          <w:szCs w:val="24"/>
-        </w:rPr>
-      </w:pPr>
-      <w:r>
-        <w:rPr>
-          <w:rFonts w:ascii="Lato" w:eastAsia="Lato" w:hAnsi="Lato" w:cs="Lato"/>
-          <w:sz w:val="24"/>
-          <w:szCs w:val="24"/>
+        <w:pStyle w:val="Default"/>
+      </w:pPr>
+    </w:p>
+    <w:p>
+      <w:pPr>
+        <w:pStyle w:val="Default"/>
+        <w:rPr>
+          <w:sz w:val="23"/>
+          <w:szCs w:val="23"/>
+          <w:lang w:val="en-US"/>
+        </w:rPr>
+      </w:pPr>
+    </w:p>
+    <w:p>
+      <w:pPr>
+        <w:pStyle w:val="Default"/>
+        <w:rPr>
+          <w:sz w:val="23"/>
+          <w:szCs w:val="23"/>
+          <w:lang w:val="en-US"/>
+        </w:rPr>
+      </w:pPr>
+    </w:p>
+    <w:p>
+      <w:pPr>
+        <w:pStyle w:val="Default"/>
+        <w:rPr>
+          <w:sz w:val="23"/>
+          <w:szCs w:val="23"/>
+          <w:lang w:val="en-US"/>
+        </w:rPr>
+      </w:pPr>
+    </w:p>
+    <w:p>
+      <w:pPr>
+        <w:pStyle w:val="Default"/>
+        <w:rPr>
+          <w:sz w:val="23"/>
+          <w:szCs w:val="23"/>
+          <w:lang w:val="en-US"/>
+        </w:rPr>
+      </w:pPr>
+    </w:p>
+    <w:p>
+      <w:pPr>
+        <w:pStyle w:val="Default"/>
+        <w:rPr>
+          <w:sz w:val="23"/>
+          <w:szCs w:val="23"/>
+          <w:lang w:val="en-US"/>
+        </w:rPr>
+      </w:pPr>
+    </w:p>
+    <w:p>
+      <w:pPr>
+        <w:pStyle w:val="Default"/>
+        <w:rPr>
+          <w:sz w:val="23"/>
+          <w:szCs w:val="23"/>
+          <w:lang w:val="en-US"/>
+        </w:rPr>
+      </w:pPr>
+    </w:p>
+    <w:p>
+      <w:pPr>
+        <w:pStyle w:val="Default"/>
+        <w:rPr>
+          <w:sz w:val="23"/>
+          <w:szCs w:val="23"/>
+          <w:lang w:val="en-US"/>
+        </w:rPr>
+      </w:pPr>
+    </w:p>
+    <w:p>
+      <w:pPr>
+        <w:pStyle w:val="Default"/>
+        <w:rPr>
+          <w:sz w:val="23"/>
+          <w:szCs w:val="23"/>
+          <w:lang w:val="en-US"/>
+        </w:rPr>
+      </w:pPr>
+    </w:p>
+    <w:p>
+      <w:pPr>
+        <w:pStyle w:val="Default"/>
+        <w:rPr>
+          <w:sz w:val="23"/>
+          <w:szCs w:val="23"/>
+          <w:lang w:val="en-US"/>
+        </w:rPr>
+      </w:pPr>
+    </w:p>
+    <w:p>
+      <w:pPr>
+        <w:pStyle w:val="Default"/>
+        <w:rPr>
+          <w:sz w:val="23"/>
+          <w:szCs w:val="23"/>
+          <w:lang w:val="en-US"/>
+        </w:rPr>
+      </w:pPr>
+    </w:p>
+    <w:p>
+      <w:pPr>
+        <w:pStyle w:val="Default"/>
+        <w:rPr>
+          <w:sz w:val="23"/>
+          <w:szCs w:val="23"/>
+          <w:lang w:val="en-US"/>
+        </w:rPr>
+      </w:pPr>
+    </w:p>
+    <w:p>
+      <w:pPr>
+        <w:pStyle w:val="Default"/>
+        <w:rPr>
+          <w:sz w:val="23"/>
+          <w:szCs w:val="23"/>
+          <w:lang w:val="en-US"/>
+        </w:rPr>
+      </w:pPr>
+    </w:p>
+    <w:p>
+      <w:pPr>
+        <w:pStyle w:val="Default"/>
+        <w:rPr>
+          <w:sz w:val="23"/>
+          <w:szCs w:val="23"/>
+          <w:lang w:val="en-US"/>
+        </w:rPr>
+      </w:pPr>
+    </w:p>
+    <w:p>
+      <w:pPr>
+        <w:pStyle w:val="Default"/>
+        <w:rPr>
+          <w:sz w:val="23"/>
+          <w:szCs w:val="23"/>
+          <w:lang w:val="en-US"/>
+        </w:rPr>
+      </w:pPr>
+    </w:p>
+    <w:p>
+      <w:pPr>
+        <w:pStyle w:val="Default"/>
+        <w:rPr>
+          <w:sz w:val="23"/>
+          <w:szCs w:val="23"/>
+          <w:lang w:val="en-US"/>
+        </w:rPr>
+      </w:pPr>
+      <w:r>
+        <w:rPr>
+          <w:sz w:val="23"/>
+          <w:szCs w:val="23"/>
+          <w:lang w:val="en-US"/>
         </w:rPr>
         <w:lastRenderedPageBreak/>
+        <w:t xml:space="preserve">11. Find all users who have registered transportation_mode and their most used transportation_mode. </w:t>
+      </w:r>
+    </w:p>
+    <w:p>
+      <w:pPr>
+        <w:rPr>
+          <w:rFonts w:ascii="Lato" w:eastAsia="Lato" w:hAnsi="Lato" w:cs="Lato"/>
+          <w:sz w:val="24"/>
+          <w:szCs w:val="24"/>
+        </w:rPr>
+      </w:pPr>
+      <w:r>
+        <w:rPr>
+          <w:rFonts w:ascii="Lato" w:eastAsia="Lato" w:hAnsi="Lato" w:cs="Lato"/>
+          <w:noProof/>
+          <w:sz w:val="24"/>
+          <w:szCs w:val="24"/>
+        </w:rPr>
         <w:drawing>
           <wp:inline distT="0" distB="0" distL="0" distR="0" wp14:anchorId="181B02A2" wp14:editId="5F40B573">
             <wp:extent cx="2476846" cy="7421011"/>
@@ -1191,7 +2286,7 @@
                     <pic:cNvPicPr/>
                   </pic:nvPicPr>
                   <pic:blipFill>
-                    <a:blip r:embed="rId20"/>
+                    <a:blip r:embed="rId21"/>
                     <a:stretch>
                       <a:fillRect/>
                     </a:stretch>
@@ -1223,6 +2318,7 @@
       <w:r>
         <w:rPr>
           <w:rFonts w:ascii="Lato" w:eastAsia="Lato" w:hAnsi="Lato" w:cs="Lato"/>
+          <w:noProof/>
           <w:sz w:val="24"/>
           <w:szCs w:val="24"/>
         </w:rPr>
@@ -1243,7 +2339,7 @@
                     <pic:cNvPicPr/>
                   </pic:nvPicPr>
                   <pic:blipFill>
-                    <a:blip r:embed="rId21"/>
+                    <a:blip r:embed="rId22"/>
                     <a:stretch>
                       <a:fillRect/>
                     </a:stretch>
@@ -1268,6 +2364,15 @@
       <w:pPr>
         <w:rPr>
           <w:rFonts w:ascii="Lato" w:eastAsia="Lato" w:hAnsi="Lato" w:cs="Lato"/>
+          <w:sz w:val="24"/>
+          <w:szCs w:val="24"/>
+        </w:rPr>
+      </w:pPr>
+    </w:p>
+    <w:p>
+      <w:pPr>
+        <w:rPr>
+          <w:rFonts w:ascii="Lato" w:eastAsia="Lato" w:hAnsi="Lato" w:cs="Lato"/>
           <w:b/>
           <w:sz w:val="28"/>
           <w:szCs w:val="28"/>
@@ -1289,15 +2394,15 @@
           <w:rFonts w:ascii="Lato" w:eastAsia="Lato" w:hAnsi="Lato" w:cs="Lato"/>
           <w:sz w:val="24"/>
           <w:szCs w:val="24"/>
-          <w:lang w:val="en-BE"/>
-        </w:rPr>
-      </w:pPr>
-      <w:r>
-        <w:rPr>
-          <w:rFonts w:ascii="Lato" w:eastAsia="Lato" w:hAnsi="Lato" w:cs="Lato"/>
-          <w:sz w:val="24"/>
-          <w:szCs w:val="24"/>
-          <w:lang w:val="en-BE"/>
+          <w:lang/>
+        </w:rPr>
+      </w:pPr>
+      <w:r>
+        <w:rPr>
+          <w:rFonts w:ascii="Lato" w:eastAsia="Lato" w:hAnsi="Lato" w:cs="Lato"/>
+          <w:sz w:val="24"/>
+          <w:szCs w:val="24"/>
+          <w:lang/>
         </w:rPr>
         <w:t>In our opinion, this assignment is not highly related to the course content we have seen so far.</w:t>
       </w:r>
@@ -1306,14 +2411,41 @@
           <w:rFonts w:ascii="Lato" w:eastAsia="Lato" w:hAnsi="Lato" w:cs="Lato"/>
           <w:sz w:val="24"/>
           <w:szCs w:val="24"/>
-          <w:lang w:val="en-BE"/>
-        </w:rPr>
-        <w:t xml:space="preserve"> It would be nice if the assignment has a bigger overlap with the course content.</w:t>
+          <w:lang/>
+        </w:rPr>
+        <w:t xml:space="preserve"> </w:t>
+      </w:r>
+      <w:r>
+        <w:rPr>
+          <w:rFonts w:ascii="Lato" w:eastAsia="Lato" w:hAnsi="Lato" w:cs="Lato"/>
+          <w:sz w:val="24"/>
+          <w:szCs w:val="24"/>
+          <w:lang w:val="en-US"/>
+        </w:rPr>
+        <w:t>He</w:t>
+      </w:r>
+      <w:r>
+        <w:rPr>
+          <w:rFonts w:ascii="Lato" w:eastAsia="Lato" w:hAnsi="Lato" w:cs="Lato"/>
+          <w:sz w:val="24"/>
+          <w:szCs w:val="24"/>
+          <w:lang w:val="en-US"/>
+        </w:rPr>
+        <w:t>nce, i</w:t>
+      </w:r>
+      <w:r>
+        <w:rPr>
+          <w:rFonts w:ascii="Lato" w:eastAsia="Lato" w:hAnsi="Lato" w:cs="Lato"/>
+          <w:sz w:val="24"/>
+          <w:szCs w:val="24"/>
+          <w:lang/>
+        </w:rPr>
+        <w:t>t would be nice if the assignment has a bigger overlap with the course content.</w:t>
       </w:r>
     </w:p>
     <w:sectPr>
-      <w:headerReference w:type="default" r:id="rId22"/>
-      <w:footerReference w:type="default" r:id="rId23"/>
+      <w:headerReference w:type="default" r:id="rId23"/>
+      <w:footerReference w:type="default" r:id="rId24"/>
       <w:pgSz w:w="11909" w:h="16834"/>
       <w:pgMar w:top="1440" w:right="1440" w:bottom="1440" w:left="1440" w:header="720" w:footer="720" w:gutter="0"/>
       <w:pgNumType w:start="1"/>
@@ -1951,14 +3083,14 @@
     <w:lsdException w:name="Unresolved Mention" w:semiHidden="1" w:unhideWhenUsed="1"/>
     <w:lsdException w:name="Smart Link" w:semiHidden="1" w:unhideWhenUsed="1"/>
   </w:latentStyles>
-  <w:style w:type="paragraph" w:default="1" w:styleId="Standaard">
+  <w:style w:type="paragraph" w:default="1" w:styleId="Normale">
     <w:name w:val="Normal"/>
     <w:qFormat/>
   </w:style>
-  <w:style w:type="paragraph" w:styleId="Kop1">
+  <w:style w:type="paragraph" w:styleId="Titolo1">
     <w:name w:val="heading 1"/>
-    <w:basedOn w:val="Standaard"/>
-    <w:next w:val="Standaard"/>
+    <w:basedOn w:val="Normale"/>
+    <w:next w:val="Normale"/>
     <w:uiPriority w:val="9"/>
     <w:qFormat/>
     <w:pPr>
@@ -1972,10 +3104,10 @@
       <w:szCs w:val="40"/>
     </w:rPr>
   </w:style>
-  <w:style w:type="paragraph" w:styleId="Kop2">
+  <w:style w:type="paragraph" w:styleId="Titolo2">
     <w:name w:val="heading 2"/>
-    <w:basedOn w:val="Standaard"/>
-    <w:next w:val="Standaard"/>
+    <w:basedOn w:val="Normale"/>
+    <w:next w:val="Normale"/>
     <w:uiPriority w:val="9"/>
     <w:semiHidden/>
     <w:unhideWhenUsed/>
@@ -1991,10 +3123,10 @@
       <w:szCs w:val="32"/>
     </w:rPr>
   </w:style>
-  <w:style w:type="paragraph" w:styleId="Kop3">
+  <w:style w:type="paragraph" w:styleId="Titolo3">
     <w:name w:val="heading 3"/>
-    <w:basedOn w:val="Standaard"/>
-    <w:next w:val="Standaard"/>
+    <w:basedOn w:val="Normale"/>
+    <w:next w:val="Normale"/>
     <w:uiPriority w:val="9"/>
     <w:semiHidden/>
     <w:unhideWhenUsed/>
@@ -2011,10 +3143,10 @@
       <w:szCs w:val="28"/>
     </w:rPr>
   </w:style>
-  <w:style w:type="paragraph" w:styleId="Kop4">
+  <w:style w:type="paragraph" w:styleId="Titolo4">
     <w:name w:val="heading 4"/>
-    <w:basedOn w:val="Standaard"/>
-    <w:next w:val="Standaard"/>
+    <w:basedOn w:val="Normale"/>
+    <w:next w:val="Normale"/>
     <w:uiPriority w:val="9"/>
     <w:semiHidden/>
     <w:unhideWhenUsed/>
@@ -2031,10 +3163,10 @@
       <w:szCs w:val="24"/>
     </w:rPr>
   </w:style>
-  <w:style w:type="paragraph" w:styleId="Kop5">
+  <w:style w:type="paragraph" w:styleId="Titolo5">
     <w:name w:val="heading 5"/>
-    <w:basedOn w:val="Standaard"/>
-    <w:next w:val="Standaard"/>
+    <w:basedOn w:val="Normale"/>
+    <w:next w:val="Normale"/>
     <w:uiPriority w:val="9"/>
     <w:semiHidden/>
     <w:unhideWhenUsed/>
@@ -2049,10 +3181,10 @@
       <w:color w:val="666666"/>
     </w:rPr>
   </w:style>
-  <w:style w:type="paragraph" w:styleId="Kop6">
+  <w:style w:type="paragraph" w:styleId="Titolo6">
     <w:name w:val="heading 6"/>
-    <w:basedOn w:val="Standaard"/>
-    <w:next w:val="Standaard"/>
+    <w:basedOn w:val="Normale"/>
+    <w:next w:val="Normale"/>
     <w:uiPriority w:val="9"/>
     <w:semiHidden/>
     <w:unhideWhenUsed/>
@@ -2068,13 +3200,13 @@
       <w:color w:val="666666"/>
     </w:rPr>
   </w:style>
-  <w:style w:type="character" w:default="1" w:styleId="Standaardalinea-lettertype">
+  <w:style w:type="character" w:default="1" w:styleId="Carpredefinitoparagrafo">
     <w:name w:val="Default Paragraph Font"/>
     <w:uiPriority w:val="1"/>
     <w:semiHidden/>
     <w:unhideWhenUsed/>
   </w:style>
-  <w:style w:type="table" w:default="1" w:styleId="Standaardtabel">
+  <w:style w:type="table" w:default="1" w:styleId="Tabellanormale">
     <w:name w:val="Normal Table"/>
     <w:uiPriority w:val="99"/>
     <w:semiHidden/>
@@ -2089,7 +3221,7 @@
       </w:tblCellMar>
     </w:tblPr>
   </w:style>
-  <w:style w:type="numbering" w:default="1" w:styleId="Geenlijst">
+  <w:style w:type="numbering" w:default="1" w:styleId="Nessunelenco">
     <w:name w:val="No List"/>
     <w:uiPriority w:val="99"/>
     <w:semiHidden/>
@@ -2106,10 +3238,10 @@
       </w:tblCellMar>
     </w:tblPr>
   </w:style>
-  <w:style w:type="paragraph" w:styleId="Titel">
+  <w:style w:type="paragraph" w:styleId="Titolo">
     <w:name w:val="Title"/>
-    <w:basedOn w:val="Standaard"/>
-    <w:next w:val="Standaard"/>
+    <w:basedOn w:val="Normale"/>
+    <w:next w:val="Normale"/>
     <w:uiPriority w:val="10"/>
     <w:qFormat/>
     <w:pPr>
@@ -2122,10 +3254,10 @@
       <w:szCs w:val="52"/>
     </w:rPr>
   </w:style>
-  <w:style w:type="paragraph" w:styleId="Ondertitel">
+  <w:style w:type="paragraph" w:styleId="Sottotitolo">
     <w:name w:val="Subtitle"/>
-    <w:basedOn w:val="Standaard"/>
-    <w:next w:val="Standaard"/>
+    <w:basedOn w:val="Normale"/>
+    <w:next w:val="Normale"/>
     <w:uiPriority w:val="11"/>
     <w:qFormat/>
     <w:pPr>
@@ -2137,6 +3269,23 @@
       <w:color w:val="666666"/>
       <w:sz w:val="30"/>
       <w:szCs w:val="30"/>
+    </w:rPr>
+  </w:style>
+  <w:style w:type="paragraph" w:customStyle="1" w:styleId="Default">
+    <w:name w:val="Default"/>
+    <w:rsid w:val="009C3B2B"/>
+    <w:pPr>
+      <w:autoSpaceDE w:val="0"/>
+      <w:autoSpaceDN w:val="0"/>
+      <w:adjustRightInd w:val="0"/>
+      <w:spacing w:line="240" w:lineRule="auto"/>
+    </w:pPr>
+    <w:rPr>
+      <w:rFonts w:ascii="Lato" w:hAnsi="Lato" w:cs="Lato"/>
+      <w:color w:val="000000"/>
+      <w:sz w:val="24"/>
+      <w:szCs w:val="24"/>
+      <w:lang w:val="it-IT"/>
     </w:rPr>
   </w:style>
 </w:styles>

</xml_diff>